<commit_message>
I think there was an object that was too large
</commit_message>
<xml_diff>
--- a/ms/GWAS_seed_dormancy_KK.docx
+++ b/ms/GWAS_seed_dormancy_KK.docx
@@ -2662,7 +2662,7 @@
         <w:pStyle w:val="BodyText"/>
       </w:pPr>
       <w:r>
-        <w:t xml:space="preserve">For the 2020 year, we only did a subsample of phs scoring. While the 2020 data did follow the trend explained for the 2021 results, we did not have enough observations to determine whether all experimental lines in the 2020 year were resistant or susceptible to phs in the 2020 environment mainly due to low variation and sample size. In our first complete year observation of the 435 unique lines in our trials, we found that 95% of our experimental lines were pre-harvest sprouting resistant (0-2 score) across two locations. Approximately 4.4 % were somewhat resistant (2-4) and only 1.6 % of our lines were PHS susceptible (above 4). The low mean of phs for most of the lines is encouraging, however phs needs to be tested in at least more than one year to account for different environmental effects. This is particularly important given the significant increased dormancy we observed for the 2021 year. Given the low variation of phs scores, correlations were low to most of the GE and GI timepoints. PHS was only moderately correlated with the first timepoint (PM 5) for GE(0.633) and GI(0.683). Even with a week of after ripening, correlation with phs scores dropped significantly at time point 1.5(12 days post PM) for GE(0.367) and GI(0.415). This suggests that for our winter barley population, there is potential to select for increased dormancy break while maintaining PHS resistance. Broad sense heritability for all germination traits, timepoints, years and combinations were very high(0.9). Heritability dropped slight for GE at later time points due to reduced variation but still retained heritability values a minimum~0.75. </w:t>
+        <w:t xml:space="preserve">For the 2020 year, we only did a subsample of phs scoring. While the 2020 data did follow the trend explained for the 2021 results, we did not have enough observations to determine whether all experimental lines in the 2020 year were resistant or susceptible to phs in the 2020 environment mainly due to low variation and sample size. In our first complete year observation of the 435 unique lines in our trials, we found that 95% of our experimental lines were pre-harvest sprouting resistant (0-2 score) across two locations. Approximately 4.4 % were somewhat resistant (2-4) and only 1.6 % of our lines were PHS susceptible (above 4). The low mean of phs for most of the lines is encouraging, however phs needs to be tested in at least more than one year to account for different environmental effects. This is particularly important given the significant increased dormancy we observed for the 2021 year. Given the low variation of phs scores, correlations were low to most of the GE and GI timepoints. PHS was only moderately correlated with the first timepoint (PM 5) for GE(0.633) and GI(0.683). Even with a week of after ripening, correlation with phs scores dropped significantly at time point 1.5(12 days post PM) for GE(0.367) and GI(0.415). This suggests that for our winter barley population, there is potential to select for increased dormancy break while maintaining PHS resistance. Broad sense heritability for all germination traits, timepoints, years and combinations were very high(0.9). Heritability dropped slight for GE at later time points due to reduced variation but still retained heritability values a minimum~0.75</w:t>
       </w:r>
     </w:p>
     <w:p>
@@ -2670,7 +2670,7 @@
         <w:pStyle w:val="BodyText"/>
       </w:pPr>
       <w:r>
-        <w:t xml:space="preserve">   #making a table for significant effects</w:t>
+        <w:t xml:space="preserve">#making a table for significant effects</w:t>
       </w:r>
     </w:p>
     <w:p>
@@ -4519,858 +4519,7 @@
         </w:rPr>
         <w:t xml:space="preserve">))</w:t>
       </w:r>
-      <w:r>
-        <w:br/>
-      </w:r>
-      <w:r>
-        <w:br/>
-      </w:r>
-      <w:r>
-        <w:rPr>
-          <w:rStyle w:val="NormalTok"/>
-        </w:rPr>
-        <w:t xml:space="preserve">model_2021_GI</w:t>
-      </w:r>
-    </w:p>
-    <w:tbl>
-      <w:tblPr>
-        <w:tblLayout w:type="autofit"/>
-        <w:jc w:val="center"/>
-        <w:tblW w:type="pct" w:w="5000"/>
-        <w:tblLook w:firstRow="1" w:lastRow="0" w:firstColumn="0" w:lastColumn="0" w:noHBand="1" w:noVBand="1"/>
-      </w:tblPr>
-      <w:tr>
-        <w:trPr>
-          <w:tblHeader/>
-        </w:trPr>
-        <w:tc>
-          <w:p>
-            <w:pPr>
-              <w:pStyle w:stlname="Normal"/>
-            </w:pPr>
-            <w:r>
-              <w:t>year</w:t>
-            </w:r>
-          </w:p>
-        </w:tc>
-        <w:tc>
-          <w:p>
-            <w:pPr>
-              <w:pStyle w:stlname="Normal"/>
-            </w:pPr>
-            <w:r>
-              <w:t>trait</w:t>
-            </w:r>
-          </w:p>
-        </w:tc>
-        <w:tc>
-          <w:p>
-            <w:pPr>
-              <w:pStyle w:stlname="Normal"/>
-            </w:pPr>
-            <w:r>
-              <w:t>PM_date</w:t>
-            </w:r>
-          </w:p>
-        </w:tc>
-        <w:tc>
-          <w:p>
-            <w:pPr>
-              <w:pStyle w:stlname="Normal"/>
-            </w:pPr>
-            <w:r>
-              <w:t>Q</w:t>
-            </w:r>
-          </w:p>
-        </w:tc>
-        <w:tc>
-          <w:p>
-            <w:pPr>
-              <w:pStyle w:stlname="Normal"/>
-            </w:pPr>
-            <w:r>
-              <w:t>npc</w:t>
-            </w:r>
-          </w:p>
-        </w:tc>
-        <w:tc>
-          <w:p>
-            <w:pPr>
-              <w:pStyle w:stlname="Normal"/>
-            </w:pPr>
-            <w:r>
-              <w:t>Fixed</w:t>
-            </w:r>
-          </w:p>
-        </w:tc>
-        <w:tc>
-          <w:p>
-            <w:pPr>
-              <w:pStyle w:stlname="Normal"/>
-            </w:pPr>
-            <w:r>
-              <w:t>Random</w:t>
-            </w:r>
-          </w:p>
-        </w:tc>
-        <w:tc>
-          <w:p>
-            <w:pPr>
-              <w:pStyle w:stlname="Normal"/>
-            </w:pPr>
-            <w:r>
-              <w:t>Residual</w:t>
-            </w:r>
-          </w:p>
-        </w:tc>
-        <w:tc>
-          <w:p>
-            <w:pPr>
-              <w:pStyle w:stlname="Normal"/>
-            </w:pPr>
-            <w:r>
-              <w:t>Converged</w:t>
-            </w:r>
-          </w:p>
-        </w:tc>
-      </w:tr>
-      <w:tr>
-        <w:tc>
-          <w:p>
-            <w:pPr>
-              <w:pStyle w:stlname="Normal"/>
-            </w:pPr>
-            <w:r>
-              <w:t>2021</w:t>
-            </w:r>
-          </w:p>
-        </w:tc>
-        <w:tc>
-          <w:p>
-            <w:pPr>
-              <w:pStyle w:stlname="Normal"/>
-            </w:pPr>
-            <w:r>
-              <w:t>GI</w:t>
-            </w:r>
-          </w:p>
-        </w:tc>
-        <w:tc>
-          <w:p>
-            <w:pPr>
-              <w:pStyle w:stlname="Normal"/>
-            </w:pPr>
-            <w:r>
-              <w:t> 5</w:t>
-            </w:r>
-          </w:p>
-        </w:tc>
-        <w:tc>
-          <w:p>
-            <w:pPr>
-              <w:pStyle w:stlname="Normal"/>
-            </w:pPr>
-            <w:r>
-              <w:t>yes</w:t>
-            </w:r>
-          </w:p>
-        </w:tc>
-        <w:tc>
-          <w:p>
-            <w:pPr>
-              <w:pStyle w:stlname="Normal"/>
-            </w:pPr>
-            <w:r>
-              <w:t>2</w:t>
-            </w:r>
-          </w:p>
-        </w:tc>
-        <w:tc>
-          <w:p>
-            <w:pPr>
-              <w:pStyle w:stlname="Normal"/>
-            </w:pPr>
-            <w:r>
-              <w:t>NA</w:t>
-            </w:r>
-          </w:p>
-        </w:tc>
-        <w:tc>
-          <w:p>
-            <w:pPr>
-              <w:pStyle w:stlname="Normal"/>
-            </w:pPr>
-            <w:r>
-              <w:t>NA</w:t>
-            </w:r>
-          </w:p>
-        </w:tc>
-        <w:tc>
-          <w:p>
-            <w:pPr>
-              <w:pStyle w:stlname="Normal"/>
-            </w:pPr>
-            <w:r>
-              <w:t>Location</w:t>
-            </w:r>
-          </w:p>
-        </w:tc>
-        <w:tc>
-          <w:p>
-            <w:pPr>
-              <w:pStyle w:stlname="Normal"/>
-            </w:pPr>
-            <w:r>
-              <w:t>yes</w:t>
-            </w:r>
-          </w:p>
-        </w:tc>
-      </w:tr>
-      <w:tr>
-        <w:tc>
-          <w:p>
-            <w:pPr>
-              <w:pStyle w:stlname="Normal"/>
-            </w:pPr>
-            <w:r>
-              <w:t>2021</w:t>
-            </w:r>
-          </w:p>
-        </w:tc>
-        <w:tc>
-          <w:p>
-            <w:pPr>
-              <w:pStyle w:stlname="Normal"/>
-            </w:pPr>
-            <w:r>
-              <w:t>GI</w:t>
-            </w:r>
-          </w:p>
-        </w:tc>
-        <w:tc>
-          <w:p>
-            <w:pPr>
-              <w:pStyle w:stlname="Normal"/>
-            </w:pPr>
-            <w:r>
-              <w:t>22</w:t>
-            </w:r>
-          </w:p>
-        </w:tc>
-        <w:tc>
-          <w:p>
-            <w:pPr>
-              <w:pStyle w:stlname="Normal"/>
-            </w:pPr>
-            <w:r>
-              <w:t>yes</w:t>
-            </w:r>
-          </w:p>
-        </w:tc>
-        <w:tc>
-          <w:p>
-            <w:pPr>
-              <w:pStyle w:stlname="Normal"/>
-            </w:pPr>
-            <w:r>
-              <w:t>2</w:t>
-            </w:r>
-          </w:p>
-        </w:tc>
-        <w:tc>
-          <w:p>
-            <w:pPr>
-              <w:pStyle w:stlname="Normal"/>
-            </w:pPr>
-            <w:r>
-              <w:t>NA</w:t>
-            </w:r>
-          </w:p>
-        </w:tc>
-        <w:tc>
-          <w:p>
-            <w:pPr>
-              <w:pStyle w:stlname="Normal"/>
-            </w:pPr>
-            <w:r>
-              <w:t>NA</w:t>
-            </w:r>
-          </w:p>
-        </w:tc>
-        <w:tc>
-          <w:p>
-            <w:pPr>
-              <w:pStyle w:stlname="Normal"/>
-            </w:pPr>
-            <w:r>
-              <w:t>NA</w:t>
-            </w:r>
-          </w:p>
-        </w:tc>
-        <w:tc>
-          <w:p>
-            <w:pPr>
-              <w:pStyle w:stlname="Normal"/>
-            </w:pPr>
-            <w:r>
-              <w:t>yes</w:t>
-            </w:r>
-          </w:p>
-        </w:tc>
-      </w:tr>
-      <w:tr>
-        <w:tc>
-          <w:p>
-            <w:pPr>
-              <w:pStyle w:stlname="Normal"/>
-            </w:pPr>
-            <w:r>
-              <w:t>2021</w:t>
-            </w:r>
-          </w:p>
-        </w:tc>
-        <w:tc>
-          <w:p>
-            <w:pPr>
-              <w:pStyle w:stlname="Normal"/>
-            </w:pPr>
-            <w:r>
-              <w:t>GI</w:t>
-            </w:r>
-          </w:p>
-        </w:tc>
-        <w:tc>
-          <w:p>
-            <w:pPr>
-              <w:pStyle w:stlname="Normal"/>
-            </w:pPr>
-            <w:r>
-              <w:t>19</w:t>
-            </w:r>
-          </w:p>
-        </w:tc>
-        <w:tc>
-          <w:p>
-            <w:pPr>
-              <w:pStyle w:stlname="Normal"/>
-            </w:pPr>
-            <w:r>
-              <w:t>yes</w:t>
-            </w:r>
-          </w:p>
-        </w:tc>
-        <w:tc>
-          <w:p>
-            <w:pPr>
-              <w:pStyle w:stlname="Normal"/>
-            </w:pPr>
-            <w:r>
-              <w:t>2</w:t>
-            </w:r>
-          </w:p>
-        </w:tc>
-        <w:tc>
-          <w:p>
-            <w:pPr>
-              <w:pStyle w:stlname="Normal"/>
-            </w:pPr>
-            <w:r>
-              <w:t>NA</w:t>
-            </w:r>
-          </w:p>
-        </w:tc>
-        <w:tc>
-          <w:p>
-            <w:pPr>
-              <w:pStyle w:stlname="Normal"/>
-            </w:pPr>
-            <w:r>
-              <w:t>NA</w:t>
-            </w:r>
-          </w:p>
-        </w:tc>
-        <w:tc>
-          <w:p>
-            <w:pPr>
-              <w:pStyle w:stlname="Normal"/>
-            </w:pPr>
-            <w:r>
-              <w:t>replication</w:t>
-            </w:r>
-          </w:p>
-        </w:tc>
-        <w:tc>
-          <w:p>
-            <w:pPr>
-              <w:pStyle w:stlname="Normal"/>
-            </w:pPr>
-            <w:r>
-              <w:t>yes</w:t>
-            </w:r>
-          </w:p>
-        </w:tc>
-      </w:tr>
-      <w:tr>
-        <w:tc>
-          <w:p>
-            <w:pPr>
-              <w:pStyle w:stlname="Normal"/>
-            </w:pPr>
-            <w:r>
-              <w:t>2021</w:t>
-            </w:r>
-          </w:p>
-        </w:tc>
-        <w:tc>
-          <w:p>
-            <w:pPr>
-              <w:pStyle w:stlname="Normal"/>
-            </w:pPr>
-            <w:r>
-              <w:t>GI</w:t>
-            </w:r>
-          </w:p>
-        </w:tc>
-        <w:tc>
-          <w:p>
-            <w:pPr>
-              <w:pStyle w:stlname="Normal"/>
-            </w:pPr>
-            <w:r>
-              <w:t>33</w:t>
-            </w:r>
-          </w:p>
-        </w:tc>
-        <w:tc>
-          <w:p>
-            <w:pPr>
-              <w:pStyle w:stlname="Normal"/>
-            </w:pPr>
-            <w:r>
-              <w:t>yes</w:t>
-            </w:r>
-          </w:p>
-        </w:tc>
-        <w:tc>
-          <w:p>
-            <w:pPr>
-              <w:pStyle w:stlname="Normal"/>
-            </w:pPr>
-            <w:r>
-              <w:t>2</w:t>
-            </w:r>
-          </w:p>
-        </w:tc>
-        <w:tc>
-          <w:p>
-            <w:pPr>
-              <w:pStyle w:stlname="Normal"/>
-            </w:pPr>
-            <w:r>
-              <w:t>replication</w:t>
-            </w:r>
-          </w:p>
-        </w:tc>
-        <w:tc>
-          <w:p>
-            <w:pPr>
-              <w:pStyle w:stlname="Normal"/>
-            </w:pPr>
-            <w:r>
-              <w:t>NA</w:t>
-            </w:r>
-          </w:p>
-        </w:tc>
-        <w:tc>
-          <w:p>
-            <w:pPr>
-              <w:pStyle w:stlname="Normal"/>
-            </w:pPr>
-            <w:r>
-              <w:t>NA</w:t>
-            </w:r>
-          </w:p>
-        </w:tc>
-        <w:tc>
-          <w:p>
-            <w:pPr>
-              <w:pStyle w:stlname="Normal"/>
-            </w:pPr>
-            <w:r>
-              <w:t>yes</w:t>
-            </w:r>
-          </w:p>
-        </w:tc>
-      </w:tr>
-      <w:tr>
-        <w:tc>
-          <w:p>
-            <w:pPr>
-              <w:pStyle w:stlname="Normal"/>
-            </w:pPr>
-            <w:r>
-              <w:t>2021</w:t>
-            </w:r>
-          </w:p>
-        </w:tc>
-        <w:tc>
-          <w:p>
-            <w:pPr>
-              <w:pStyle w:stlname="Normal"/>
-            </w:pPr>
-            <w:r>
-              <w:t>GI</w:t>
-            </w:r>
-          </w:p>
-        </w:tc>
-        <w:tc>
-          <w:p>
-            <w:pPr>
-              <w:pStyle w:stlname="Normal"/>
-            </w:pPr>
-            <w:r>
-              <w:t>47</w:t>
-            </w:r>
-          </w:p>
-        </w:tc>
-        <w:tc>
-          <w:p>
-            <w:pPr>
-              <w:pStyle w:stlname="Normal"/>
-            </w:pPr>
-            <w:r>
-              <w:t>yes</w:t>
-            </w:r>
-          </w:p>
-        </w:tc>
-        <w:tc>
-          <w:p>
-            <w:pPr>
-              <w:pStyle w:stlname="Normal"/>
-            </w:pPr>
-            <w:r>
-              <w:t>2</w:t>
-            </w:r>
-          </w:p>
-        </w:tc>
-        <w:tc>
-          <w:p>
-            <w:pPr>
-              <w:pStyle w:stlname="Normal"/>
-            </w:pPr>
-            <w:r>
-              <w:t>NA</w:t>
-            </w:r>
-          </w:p>
-        </w:tc>
-        <w:tc>
-          <w:p>
-            <w:pPr>
-              <w:pStyle w:stlname="Normal"/>
-            </w:pPr>
-            <w:r>
-              <w:t>NA</w:t>
-            </w:r>
-          </w:p>
-        </w:tc>
-        <w:tc>
-          <w:p>
-            <w:pPr>
-              <w:pStyle w:stlname="Normal"/>
-            </w:pPr>
-            <w:r>
-              <w:t>NA</w:t>
-            </w:r>
-          </w:p>
-        </w:tc>
-        <w:tc>
-          <w:p>
-            <w:pPr>
-              <w:pStyle w:stlname="Normal"/>
-            </w:pPr>
-            <w:r>
-              <w:t>yes</w:t>
-            </w:r>
-          </w:p>
-        </w:tc>
-      </w:tr>
-      <w:tr>
-        <w:tc>
-          <w:p>
-            <w:pPr>
-              <w:pStyle w:stlname="Normal"/>
-            </w:pPr>
-            <w:r>
-              <w:t>2021</w:t>
-            </w:r>
-          </w:p>
-        </w:tc>
-        <w:tc>
-          <w:p>
-            <w:pPr>
-              <w:pStyle w:stlname="Normal"/>
-            </w:pPr>
-            <w:r>
-              <w:t>GI</w:t>
-            </w:r>
-          </w:p>
-        </w:tc>
-        <w:tc>
-          <w:p>
-            <w:pPr>
-              <w:pStyle w:stlname="Normal"/>
-            </w:pPr>
-            <w:r>
-              <w:t>68</w:t>
-            </w:r>
-          </w:p>
-        </w:tc>
-        <w:tc>
-          <w:p>
-            <w:pPr>
-              <w:pStyle w:stlname="Normal"/>
-            </w:pPr>
-            <w:r>
-              <w:t>yes</w:t>
-            </w:r>
-          </w:p>
-        </w:tc>
-        <w:tc>
-          <w:p>
-            <w:pPr>
-              <w:pStyle w:stlname="Normal"/>
-            </w:pPr>
-            <w:r>
-              <w:t>2</w:t>
-            </w:r>
-          </w:p>
-        </w:tc>
-        <w:tc>
-          <w:p>
-            <w:pPr>
-              <w:pStyle w:stlname="Normal"/>
-            </w:pPr>
-            <w:r>
-              <w:t>Location</w:t>
-            </w:r>
-          </w:p>
-        </w:tc>
-        <w:tc>
-          <w:p>
-            <w:pPr>
-              <w:pStyle w:stlname="Normal"/>
-            </w:pPr>
-            <w:r>
-              <w:t>NA</w:t>
-            </w:r>
-          </w:p>
-        </w:tc>
-        <w:tc>
-          <w:p>
-            <w:pPr>
-              <w:pStyle w:stlname="Normal"/>
-            </w:pPr>
-            <w:r>
-              <w:t>NA</w:t>
-            </w:r>
-          </w:p>
-        </w:tc>
-        <w:tc>
-          <w:p>
-            <w:pPr>
-              <w:pStyle w:stlname="Normal"/>
-            </w:pPr>
-            <w:r>
-              <w:t>yes</w:t>
-            </w:r>
-          </w:p>
-        </w:tc>
-      </w:tr>
-      <w:tr>
-        <w:tc>
-          <w:p>
-            <w:pPr>
-              <w:pStyle w:stlname="Normal"/>
-            </w:pPr>
-            <w:r>
-              <w:t>2021</w:t>
-            </w:r>
-          </w:p>
-        </w:tc>
-        <w:tc>
-          <w:p>
-            <w:pPr>
-              <w:pStyle w:stlname="Normal"/>
-            </w:pPr>
-            <w:r>
-              <w:t>GI_base</w:t>
-            </w:r>
-          </w:p>
-        </w:tc>
-        <w:tc>
-          <w:p>
-            <w:pPr>
-              <w:pStyle w:stlname="Normal"/>
-            </w:pPr>
-            <w:r>
-              <w:t>96</w:t>
-            </w:r>
-          </w:p>
-        </w:tc>
-        <w:tc>
-          <w:p>
-            <w:pPr>
-              <w:pStyle w:stlname="Normal"/>
-            </w:pPr>
-            <w:r>
-              <w:t>yes</w:t>
-            </w:r>
-          </w:p>
-        </w:tc>
-        <w:tc>
-          <w:p>
-            <w:pPr>
-              <w:pStyle w:stlname="Normal"/>
-            </w:pPr>
-            <w:r>
-              <w:t>2</w:t>
-            </w:r>
-          </w:p>
-        </w:tc>
-        <w:tc>
-          <w:p>
-            <w:pPr>
-              <w:pStyle w:stlname="Normal"/>
-            </w:pPr>
-            <w:r>
-              <w:t>Location:Row + replication</w:t>
-            </w:r>
-          </w:p>
-        </w:tc>
-        <w:tc>
-          <w:p>
-            <w:pPr>
-              <w:pStyle w:stlname="Normal"/>
-            </w:pPr>
-            <w:r>
-              <w:t>NA</w:t>
-            </w:r>
-          </w:p>
-        </w:tc>
-        <w:tc>
-          <w:p>
-            <w:pPr>
-              <w:pStyle w:stlname="Normal"/>
-            </w:pPr>
-            <w:r>
-              <w:t>Row</w:t>
-            </w:r>
-          </w:p>
-        </w:tc>
-        <w:tc>
-          <w:p>
-            <w:pPr>
-              <w:pStyle w:stlname="Normal"/>
-            </w:pPr>
-            <w:r>
-              <w:t>yes</w:t>
-            </w:r>
-          </w:p>
-        </w:tc>
-      </w:tr>
-      <w:tr>
-        <w:tc>
-          <w:p>
-            <w:pPr>
-              <w:pStyle w:stlname="Normal"/>
-            </w:pPr>
-            <w:r>
-              <w:t>2021</w:t>
-            </w:r>
-          </w:p>
-        </w:tc>
-        <w:tc>
-          <w:p>
-            <w:pPr>
-              <w:pStyle w:stlname="Normal"/>
-            </w:pPr>
-            <w:r>
-              <w:t>GI_base</w:t>
-            </w:r>
-          </w:p>
-        </w:tc>
-        <w:tc>
-          <w:p>
-            <w:pPr>
-              <w:pStyle w:stlname="Normal"/>
-            </w:pPr>
-            <w:r>
-              <w:t>152</w:t>
-            </w:r>
-          </w:p>
-        </w:tc>
-        <w:tc>
-          <w:p>
-            <w:pPr>
-              <w:pStyle w:stlname="Normal"/>
-            </w:pPr>
-            <w:r>
-              <w:t>yes</w:t>
-            </w:r>
-          </w:p>
-        </w:tc>
-        <w:tc>
-          <w:p>
-            <w:pPr>
-              <w:pStyle w:stlname="Normal"/>
-            </w:pPr>
-            <w:r>
-              <w:t>2</w:t>
-            </w:r>
-          </w:p>
-        </w:tc>
-        <w:tc>
-          <w:p>
-            <w:pPr>
-              <w:pStyle w:stlname="Normal"/>
-            </w:pPr>
-            <w:r>
-              <w:t>Location</w:t>
-            </w:r>
-          </w:p>
-        </w:tc>
-        <w:tc>
-          <w:p>
-            <w:pPr>
-              <w:pStyle w:stlname="Normal"/>
-            </w:pPr>
-            <w:r>
-              <w:t>NA</w:t>
-            </w:r>
-          </w:p>
-        </w:tc>
-        <w:tc>
-          <w:p>
-            <w:pPr>
-              <w:pStyle w:stlname="Normal"/>
-            </w:pPr>
-            <w:r>
-              <w:t>NA</w:t>
-            </w:r>
-          </w:p>
-        </w:tc>
-        <w:tc>
-          <w:p>
-            <w:pPr>
-              <w:pStyle w:stlname="Normal"/>
-            </w:pPr>
-            <w:r>
-              <w:t>yes</w:t>
-            </w:r>
-          </w:p>
-        </w:tc>
-      </w:tr>
-    </w:tbl>
+    </w:p>
     <w:p>
       <w:pPr>
         <w:pStyle w:val="FirstParagraph"/>
@@ -5460,7 +4609,7 @@
         <w:pStyle w:val="BodyText"/>
       </w:pPr>
       <w:r>
-        <w:t xml:space="preserve">For single timepoint GWAS, we found a total of 37 significant marker trait associations associated with GE and GI across all timepoints and years. One marker per LD group of the significant single time point GWA was selected in table 1 to prevent redundancy. Significant marker trait associations from the logistic models were also included. The most significant association was the KASP marker for AlaAT_L214F(Qsd1) and the closely associated 50K JHI-Hv50k-2016-276836(r=0.91) marker. Other potential hits detected in the study include Isoamylase (</w:t>
+        <w:t xml:space="preserve">For single timepoint GWAS, we found a total of 37 significant marker trait associations associated with GE and GI across all timepoints and years. One marker per LD group of the significant single time point GWA was selected in table 1 to prevent redundancy. Significant marker trait associations from the logistic models were also included. The most significant association was the KASP marker for AlaAT_L214F(Qsd1) and the closely associated 50K_JHI-Hv50k-2016-276836(r=0.91) marker. Other potential hits detected in the study include Isoamylase (</w:t>
       </w:r>
       <w:r>
         <w:rPr>
@@ -5502,7 +4651,7 @@
         <w:t xml:space="preserve"> </w:t>
       </w:r>
       <w:r>
-        <w:t xml:space="preserve">is limited. This locus may be useful for PHS resistance but a consistent decrease in GI is not desirable. Negative impacts on starch related malting quality traits like malt extract may also be present.  Another gene of interest in this region is an abscisic acid responsive protein (Liu et al. 2013). Abscisic acid (ABA) is an important regulator of seed dormancy in barley: increases in ABA maintain seed dormancy and decreases in ABA reduce seed dormancy in barley (Gómez-Cadenas et. al 1999). Other potential novel loci include HvVP1 (Viviparous-1) which may be associated with JHI-Hv50k-2016-165725 on chromosome 3H and segregating in the SY Tepee family. HvVP1 is a master transcription factor regulator that controls switching between seed maturation and germination in barley (Abraham et al. 2016).</w:t>
+        <w:t xml:space="preserve">is limited. This locus may be useful for PHS resistance but a consistent decrease in GI is not desirable. Negative impacts on starch related malting quality traits like malt extract may also be present.Another gene of interest in this region is an abscisic acid responsive protein (Liu et al. 2013). Abscisic acid (ABA) is an important regulator of seed dormancy in barley: increases in ABA maintain seed dormancy and decreases in ABA reduce seed dormancy in barley (Gómez-Cadenas et. al 1999). Other potential novel loci include HvVP1 (Viviparous-1) which may be associated with JHI-Hv50k-2016-165725 on chromosome 3H and segregating in the SY Tepee family. HvVP1 is a master transcription factor regulator that controls switching between seed maturation and germination in barley (Abraham et al. 2016).</w:t>
       </w:r>
     </w:p>
     <w:bookmarkStart w:id="28" w:name="role-of-alanine-amino-transferase"/>
@@ -5566,16 +4715,11 @@
       <w:r>
         <w:t xml:space="preserve">Important point- cooler temperatures during grainfill for winter barley could be a pereptual inducment of longer dormancy</w:t>
       </w:r>
-    </w:p>
-    <w:p>
-      <w:pPr>
-        <w:pStyle w:val="SourceCode"/>
-      </w:pPr>
-      <w:r>
-        <w:rPr>
-          <w:rStyle w:val="VerbatimChar"/>
-        </w:rPr>
-        <w:t xml:space="preserve">JHI_Hv50k_2016_454168   7(24882997) cm(24.21875)    1.23526E-05 0.233       0.12072     Alpha amylase inhibitor protein,,,, HORVU.MOREX.r2.7HG0538600   7H location(24968345    24968677)</w:t>
+      <w:r>
+        <w:t xml:space="preserve"> </w:t>
+      </w:r>
+      <w:r>
+        <w:t xml:space="preserve">JHI_Hv50k_2016_454168 7(24882997) cm(24.21875) 1.23526E-05 0.233 0.12072 Alpha amylase inhibitor protein,,,, HORVU.MOREX.r2.7HG0538600 7H location(24968345 24968677)</w:t>
       </w:r>
     </w:p>
     <w:bookmarkEnd w:id="30"/>

</xml_diff>